<commit_message>
first commit of 22/05
</commit_message>
<xml_diff>
--- a/WindowsFormsApp1/WindowsFormsApp1/bin/Debug/DoneTicket/ticket.docx
+++ b/WindowsFormsApp1/WindowsFormsApp1/bin/Debug/DoneTicket/ticket.docx
@@ -134,7 +134,7 @@
                 <w:szCs w:val="32"/>
                 <w:lang w:val="en-US"/>
               </w:rPr>
-              <w:t>9238871</w:t>
+              <w:t>2130692</w:t>
             </w:r>
           </w:p>
         </w:tc>
@@ -201,7 +201,7 @@
                 <w:szCs w:val="24"/>
                 <w:lang w:val="en-US"/>
               </w:rPr>
-              <w:t>9238871</w:t>
+              <w:t>2130692</w:t>
             </w:r>
           </w:p>
         </w:tc>
@@ -351,7 +351,7 @@
                 <w:szCs w:val="32"/>
                 <w:lang w:val="en-US"/>
               </w:rPr>
-              <w:t>JUKOV DANIL</w:t>
+              <w:t>АВППВАП</w:t>
             </w:r>
             <w:r>
               <w:rPr>
@@ -379,7 +379,7 @@
                 <w:szCs w:val="28"/>
                 <w:lang w:val="en-US"/>
               </w:rPr>
-              <w:t>Студенческий</w:t>
+              <w:t>Стандартный</w:t>
             </w:r>
           </w:p>
           <w:p/>
@@ -637,7 +637,7 @@
                 <w:bCs/>
                 <w:lang w:val="en-US"/>
               </w:rPr>
-              <w:t>2:45</w:t>
+              <w:t>02:45</w:t>
             </w:r>
           </w:p>
         </w:tc>
@@ -812,7 +812,7 @@
                 <w:bCs/>
                 <w:lang w:val="en-US"/>
               </w:rPr>
-              <w:t>7:45</w:t>
+              <w:t>07:45</w:t>
             </w:r>
           </w:p>
         </w:tc>
@@ -988,7 +988,7 @@
                 <w:szCs w:val="24"/>
                 <w:lang w:val="en-US"/>
               </w:rPr>
-              <w:t>т2012</w:t>
+              <w:t>п235</w:t>
             </w:r>
           </w:p>
           <w:p>
@@ -1077,7 +1077,7 @@
                 <w:szCs w:val="24"/>
                 <w:lang w:val="en-US"/>
               </w:rPr>
-              <w:t>Вагон 3</w:t>
+              <w:t>Вагон 2</w:t>
             </w:r>
           </w:p>
         </w:tc>
@@ -1210,7 +1210,7 @@
               <w:rPr>
                 <w:lang w:val="en-US"/>
               </w:rPr>
-              <w:t>Студенческий</w:t>
+              <w:t>Стандартный</w:t>
             </w:r>
           </w:p>
         </w:tc>
@@ -1375,7 +1375,7 @@
               <w:rPr>
                 <w:lang w:val="en-US"/>
               </w:rPr>
-              <w:t>1250</w:t>
+              <w:t>2500</w:t>
             </w:r>
           </w:p>
         </w:tc>
@@ -1562,7 +1562,7 @@
                 <w:bCs/>
                 <w:lang w:val="en-US"/>
               </w:rPr>
-              <w:t>13.05.2024 16:23:59</w:t>
+              <w:t>18.05.2024 11:05:46</w:t>
             </w:r>
           </w:p>
           <w:p>
@@ -2065,7 +2065,7 @@
     <w:name w:val="Table Grid"/>
     <w:basedOn w:val="a1"/>
     <w:uiPriority w:val="39"/>
-    <w:rsid w:val="001C4705"/>
+    <w:rsid w:val="00430E42"/>
     <w:pPr>
       <w:spacing w:after="0" w:line="240" w:lineRule="auto"/>
     </w:pPr>

</xml_diff>